<commit_message>
more examples and applications
</commit_message>
<xml_diff>
--- a/docs/TAZ_BOOK/TAZ_BOOK_latex/sections/O.docx
+++ b/docs/TAZ_BOOK/TAZ_BOOK_latex/sections/O.docx
@@ -223,7 +223,21 @@
                       <w:rFonts w:ascii="Bookman Old Style" w:hAnsi="Bookman Old Style"/>
                       <w:sz w:val="20"/>
                     </w:rPr>
-                    <w:t>Order, or rather, Sort things</w:t>
+                    <w:t xml:space="preserve">Order, or rather, </w:t>
+                  </w:r>
+                  <w:r>
+                    <w:rPr>
+                      <w:rFonts w:ascii="Bookman Old Style" w:hAnsi="Bookman Old Style"/>
+                      <w:sz w:val="20"/>
+                    </w:rPr>
+                    <w:t xml:space="preserve">Smartly </w:t>
+                  </w:r>
+                  <w:r>
+                    <w:rPr>
+                      <w:rFonts w:ascii="Bookman Old Style" w:hAnsi="Bookman Old Style"/>
+                      <w:sz w:val="20"/>
+                    </w:rPr>
+                    <w:t>Sort things</w:t>
                   </w:r>
                 </w:p>
               </w:tc>
@@ -343,7 +357,57 @@
                             <w:b w:val="0"/>
                             <w:sz w:val="20"/>
                           </w:rPr>
-                          <w:t>Return the AI sorted alphabetically by words it contains.</w:t>
+                          <w:t xml:space="preserve">Return the AI sorted </w:t>
+                        </w:r>
+                        <w:r>
+                          <w:rPr>
+                            <w:rFonts w:ascii="Bookman Old Style" w:hAnsi="Bookman Old Style"/>
+                            <w:b w:val="0"/>
+                            <w:sz w:val="20"/>
+                          </w:rPr>
+                          <w:t>in ascending numerical order by words it</w:t>
+                        </w:r>
+                        <w:r>
+                          <w:rPr>
+                            <w:rFonts w:ascii="Bookman Old Style" w:hAnsi="Bookman Old Style"/>
+                            <w:b w:val="0"/>
+                            <w:sz w:val="20"/>
+                          </w:rPr>
+                          <w:t xml:space="preserve"> contains if AI consists of words made of </w:t>
+                        </w:r>
+                        <w:r>
+                          <w:rPr>
+                            <w:rFonts w:ascii="Bookman Old Style" w:hAnsi="Bookman Old Style"/>
+                            <w:b w:val="0"/>
+                            <w:sz w:val="20"/>
+                          </w:rPr>
+                          <w:t>only valid number expressions</w:t>
+                        </w:r>
+                        <w:r>
+                          <w:rPr>
+                            <w:rFonts w:ascii="Bookman Old Style" w:hAnsi="Bookman Old Style"/>
+                            <w:b w:val="0"/>
+                            <w:sz w:val="20"/>
+                          </w:rPr>
+                          <w:t>, otherwise sort</w:t>
+                        </w:r>
+                        <w:r>
+                          <w:rPr>
+                            <w:rFonts w:ascii="Bookman Old Style" w:hAnsi="Bookman Old Style"/>
+                            <w:b w:val="0"/>
+                            <w:sz w:val="20"/>
+                          </w:rPr>
+                          <w:t xml:space="preserve"> lexically ascending</w:t>
+                        </w:r>
+                        <w:bookmarkStart w:id="0" w:name="_GoBack"/>
+                        <w:bookmarkEnd w:id="0"/>
+                        <w:r>
+                          <w:rPr>
+                            <w:rFonts w:ascii="Bookman Old Style" w:hAnsi="Bookman Old Style"/>
+                            <w:b w:val="0"/>
+                            <w:sz w:val="20"/>
+                          </w:rPr>
+                          <w:t>.</w:t>
                         </w:r>
                       </w:p>
                     </w:tc>
@@ -422,21 +486,12 @@
                             <w:sz w:val="20"/>
                           </w:rPr>
                         </w:pPr>
-                        <w:proofErr w:type="gramStart"/>
                         <w:r>
                           <w:rPr>
                             <w:rFonts w:ascii="Bookman Old Style" w:hAnsi="Bookman Old Style"/>
                             <w:sz w:val="20"/>
                           </w:rPr>
-                          <w:t>o</w:t>
-                        </w:r>
-                        <w:proofErr w:type="gramEnd"/>
-                        <w:r>
-                          <w:rPr>
-                            <w:rFonts w:ascii="Bookman Old Style" w:hAnsi="Bookman Old Style"/>
-                            <w:sz w:val="20"/>
-                          </w:rPr>
-                          <w:t>!:</w:t>
+                          <w:t>o!:</w:t>
                         </w:r>
                       </w:p>
                     </w:tc>
@@ -553,17 +608,8 @@
                             <w:rFonts w:ascii="Bookman Old Style" w:hAnsi="Bookman Old Style"/>
                             <w:sz w:val="20"/>
                           </w:rPr>
-                          <w:t>o*:</w:t>
+                          <w:t>o*:vNAME</w:t>
                         </w:r>
-                        <w:proofErr w:type="spellStart"/>
-                        <w:r>
-                          <w:rPr>
-                            <w:rFonts w:ascii="Bookman Old Style" w:hAnsi="Bookman Old Style"/>
-                            <w:sz w:val="20"/>
-                          </w:rPr>
-                          <w:t>vNAME</w:t>
-                        </w:r>
-                        <w:proofErr w:type="spellEnd"/>
                       </w:p>
                       <w:p>
                         <w:pPr>
@@ -578,17 +624,8 @@
                             <w:rFonts w:ascii="Bookman Old Style" w:hAnsi="Bookman Old Style"/>
                             <w:sz w:val="20"/>
                           </w:rPr>
-                          <w:t>o*!:</w:t>
+                          <w:t>o*!:vNAME</w:t>
                         </w:r>
-                        <w:proofErr w:type="spellStart"/>
-                        <w:r>
-                          <w:rPr>
-                            <w:rFonts w:ascii="Bookman Old Style" w:hAnsi="Bookman Old Style"/>
-                            <w:sz w:val="20"/>
-                          </w:rPr>
-                          <w:t>vNAME</w:t>
-                        </w:r>
-                        <w:proofErr w:type="spellEnd"/>
                       </w:p>
                     </w:tc>
                   </w:tr>
@@ -624,18 +661,8 @@
                             <w:b w:val="0"/>
                             <w:sz w:val="20"/>
                           </w:rPr>
-                          <w:t xml:space="preserve">using  the string stored in the vault with the name </w:t>
+                          <w:t>using  the string stored in the vault with the name vNAME</w:t>
                         </w:r>
-                        <w:proofErr w:type="spellStart"/>
-                        <w:r>
-                          <w:rPr>
-                            <w:rFonts w:ascii="Bookman Old Style" w:hAnsi="Bookman Old Style"/>
-                            <w:b w:val="0"/>
-                            <w:sz w:val="20"/>
-                          </w:rPr>
-                          <w:t>vNAME</w:t>
-                        </w:r>
-                        <w:proofErr w:type="spellEnd"/>
                         <w:r>
                           <w:rPr>
                             <w:rFonts w:ascii="Bookman Old Style" w:hAnsi="Bookman Old Style"/>
@@ -786,39 +813,7 @@
                       <w:rFonts w:ascii="Bookman Old Style" w:hAnsi="Bookman Old Style"/>
                       <w:sz w:val="20"/>
                     </w:rPr>
-                    <w:t xml:space="preserve">Being able to order things at will is such a formidable </w:t>
-                  </w:r>
-                  <w:proofErr w:type="gramStart"/>
-                  <w:r>
-                    <w:rPr>
-                      <w:rFonts w:ascii="Bookman Old Style" w:hAnsi="Bookman Old Style"/>
-                      <w:sz w:val="20"/>
-                    </w:rPr>
-                    <w:t>power,</w:t>
-                  </w:r>
-                  <w:proofErr w:type="gramEnd"/>
-                  <w:r>
-                    <w:rPr>
-                      <w:rFonts w:ascii="Bookman Old Style" w:hAnsi="Bookman Old Style"/>
-                      <w:sz w:val="20"/>
-                    </w:rPr>
-                    <w:t xml:space="preserve"> it can’t be underestimated that it is built into the TEA language as a primitive. Ordering makes design possible, prevents or limits chaos and randomness, and allows structure to be </w:t>
-                  </w:r>
-                  <w:proofErr w:type="gramStart"/>
-                  <w:r>
-                    <w:rPr>
-                      <w:rFonts w:ascii="Bookman Old Style" w:hAnsi="Bookman Old Style"/>
-                      <w:sz w:val="20"/>
-                    </w:rPr>
-                    <w:t>created</w:t>
-                  </w:r>
-                  <w:proofErr w:type="gramEnd"/>
-                  <w:r>
-                    <w:rPr>
-                      <w:rFonts w:ascii="Bookman Old Style" w:hAnsi="Bookman Old Style"/>
-                      <w:sz w:val="20"/>
-                    </w:rPr>
-                    <w:t xml:space="preserve"> or imposed on things. For TEA, the O: command space offers several utilities for performing ordering operations on strings directly in the program, user-provided or those stored in memory.</w:t>
+                    <w:t>Being able to order things at will is such a formidable power, it can’t be underestimated that it is built into the TEA language as a primitive. Ordering makes design possible, prevents or limits chaos and randomness, and allows structure to be created or imposed on things. For TEA, the O: command space offers several utilities for performing ordering operations on strings directly in the program, user-provided or those stored in memory.</w:t>
                   </w:r>
                 </w:p>
                 <w:p>
@@ -967,25 +962,7 @@
                       <w:color w:val="00B050"/>
                       <w:sz w:val="18"/>
                     </w:rPr>
-                    <w:t xml:space="preserve"># (=”Terrance L. Epstein Von </w:t>
-                  </w:r>
-                  <w:proofErr w:type="spellStart"/>
-                  <w:r>
-                    <w:rPr>
-                      <w:rFonts w:ascii="Bookman Old Style" w:hAnsi="Bookman Old Style"/>
-                      <w:color w:val="00B050"/>
-                      <w:sz w:val="18"/>
-                    </w:rPr>
-                    <w:t>Zalta</w:t>
-                  </w:r>
-                  <w:proofErr w:type="spellEnd"/>
-                  <w:r>
-                    <w:rPr>
-                      <w:rFonts w:ascii="Bookman Old Style" w:hAnsi="Bookman Old Style"/>
-                      <w:color w:val="00B050"/>
-                      <w:sz w:val="18"/>
-                    </w:rPr>
-                    <w:t>”)</w:t>
+                    <w:t># (=”Terrance L. Epstein Von Zalta”)</w:t>
                   </w:r>
                 </w:p>
                 <w:p>
@@ -1004,23 +981,8 @@
                       <w:rFonts w:ascii="Bookman Old Style" w:hAnsi="Bookman Old Style"/>
                       <w:color w:val="0070C0"/>
                     </w:rPr>
-                    <w:t>D!:^.: [a-</w:t>
-                  </w:r>
-                  <w:proofErr w:type="spellStart"/>
-                  <w:r>
-                    <w:rPr>
-                      <w:rFonts w:ascii="Bookman Old Style" w:hAnsi="Bookman Old Style"/>
-                      <w:color w:val="0070C0"/>
-                    </w:rPr>
-                    <w:t>zA</w:t>
-                  </w:r>
-                  <w:proofErr w:type="spellEnd"/>
-                  <w:r>
-                    <w:rPr>
-                      <w:rFonts w:ascii="Bookman Old Style" w:hAnsi="Bookman Old Style"/>
-                      <w:color w:val="0070C0"/>
-                    </w:rPr>
-                    <w:t>-Z]</w:t>
+                    <w:lastRenderedPageBreak/>
+                    <w:t>D!:^.: [a-zA-Z]</w:t>
                   </w:r>
                 </w:p>
                 <w:p>
@@ -1060,7 +1022,6 @@
                       <w:rFonts w:ascii="Bookman Old Style" w:hAnsi="Bookman Old Style"/>
                       <w:color w:val="0070C0"/>
                     </w:rPr>
-                    <w:lastRenderedPageBreak/>
                     <w:t>G:</w:t>
                   </w:r>
                 </w:p>
@@ -1101,17 +1062,8 @@
                       <w:rFonts w:ascii="Bookman Old Style" w:hAnsi="Bookman Old Style"/>
                       <w:color w:val="0070C0"/>
                     </w:rPr>
-                    <w:t>O</w:t>
-                  </w:r>
-                  <w:proofErr w:type="gramStart"/>
-                  <w:r>
-                    <w:rPr>
-                      <w:rFonts w:ascii="Bookman Old Style" w:hAnsi="Bookman Old Style"/>
-                      <w:color w:val="0070C0"/>
-                    </w:rPr>
-                    <w:t>!:</w:t>
-                  </w:r>
-                  <w:proofErr w:type="gramEnd"/>
+                    <w:t>O!:</w:t>
+                  </w:r>
                 </w:p>
                 <w:p>
                   <w:pPr>
@@ -1192,21 +1144,100 @@
                       <w:color w:val="0070C0"/>
                     </w:rPr>
                   </w:pPr>
-                  <w:proofErr w:type="spellStart"/>
                   <w:r>
                     <w:rPr>
                       <w:rFonts w:ascii="Bookman Old Style" w:hAnsi="Bookman Old Style"/>
                       <w:color w:val="0070C0"/>
                     </w:rPr>
-                    <w:t>i</w:t>
-                  </w:r>
-                  <w:proofErr w:type="spellEnd"/>
+                    <w:t>i!:{</w:t>
+                  </w:r>
+                  <w:r>
+                    <w:rPr>
+                      <w:rFonts w:ascii="Bookman Old Style" w:hAnsi="Bookman Old Style"/>
+                      <w:color w:val="C00000"/>
+                    </w:rPr>
+                    <w:t>mice ice best acts zap</w:t>
+                  </w:r>
                   <w:r>
                     <w:rPr>
                       <w:rFonts w:ascii="Bookman Old Style" w:hAnsi="Bookman Old Style"/>
                       <w:color w:val="0070C0"/>
                     </w:rPr>
-                    <w:t>!:{</w:t>
+                    <w:t>}|o:</w:t>
+                  </w:r>
+                </w:p>
+                <w:p>
+                  <w:pPr>
+                    <w:framePr w:hSpace="180" w:wrap="around" w:vAnchor="text" w:hAnchor="text" w:y="1"/>
+                    <w:cnfStyle w:val="000000100000" w:firstRow="0" w:lastRow="0" w:firstColumn="0" w:lastColumn="0" w:oddVBand="0" w:evenVBand="0" w:oddHBand="1" w:evenHBand="0" w:firstRowFirstColumn="0" w:firstRowLastColumn="0" w:lastRowFirstColumn="0" w:lastRowLastColumn="0"/>
+                    <w:rPr>
+                      <w:rFonts w:ascii="Bookman Old Style" w:hAnsi="Bookman Old Style"/>
+                      <w:color w:val="00B050"/>
+                      <w:sz w:val="18"/>
+                    </w:rPr>
+                  </w:pPr>
+                  <w:r>
+                    <w:rPr>
+                      <w:rFonts w:ascii="Bookman Old Style" w:hAnsi="Bookman Old Style"/>
+                      <w:color w:val="00B050"/>
+                      <w:sz w:val="18"/>
+                    </w:rPr>
+                    <w:t>#should sort input by lexical order of words</w:t>
+                  </w:r>
+                  <w:r>
+                    <w:rPr>
+                      <w:rFonts w:ascii="Bookman Old Style" w:hAnsi="Bookman Old Style"/>
+                      <w:color w:val="00B050"/>
+                      <w:sz w:val="18"/>
+                    </w:rPr>
+                    <w:t xml:space="preserve"> and then return…</w:t>
+                  </w:r>
+                </w:p>
+                <w:p>
+                  <w:pPr>
+                    <w:framePr w:hSpace="180" w:wrap="around" w:vAnchor="text" w:hAnchor="text" w:y="1"/>
+                    <w:cnfStyle w:val="000000100000" w:firstRow="0" w:lastRow="0" w:firstColumn="0" w:lastColumn="0" w:oddVBand="0" w:evenVBand="0" w:oddHBand="1" w:evenHBand="0" w:firstRowFirstColumn="0" w:firstRowLastColumn="0" w:lastRowFirstColumn="0" w:lastRowLastColumn="0"/>
+                    <w:rPr>
+                      <w:rFonts w:ascii="Bookman Old Style" w:hAnsi="Bookman Old Style"/>
+                      <w:color w:val="00B050"/>
+                      <w:sz w:val="18"/>
+                    </w:rPr>
+                  </w:pPr>
+                  <w:r>
+                    <w:rPr>
+                      <w:rFonts w:ascii="Bookman Old Style" w:hAnsi="Bookman Old Style"/>
+                      <w:color w:val="00B050"/>
+                      <w:sz w:val="18"/>
+                    </w:rPr>
+                    <w:t>#=acts best ice mice zap</w:t>
+                  </w:r>
+                </w:p>
+                <w:p>
+                  <w:pPr>
+                    <w:framePr w:hSpace="180" w:wrap="around" w:vAnchor="text" w:hAnchor="text" w:y="1"/>
+                    <w:cnfStyle w:val="000000100000" w:firstRow="0" w:lastRow="0" w:firstColumn="0" w:lastColumn="0" w:oddVBand="0" w:evenVBand="0" w:oddHBand="1" w:evenHBand="0" w:firstRowFirstColumn="0" w:firstRowLastColumn="0" w:lastRowFirstColumn="0" w:lastRowLastColumn="0"/>
+                    <w:rPr>
+                      <w:rFonts w:ascii="Bookman Old Style" w:hAnsi="Bookman Old Style"/>
+                      <w:color w:val="00B050"/>
+                      <w:sz w:val="18"/>
+                    </w:rPr>
+                  </w:pPr>
+                </w:p>
+                <w:p>
+                  <w:pPr>
+                    <w:framePr w:hSpace="180" w:wrap="around" w:vAnchor="text" w:hAnchor="text" w:y="1"/>
+                    <w:cnfStyle w:val="000000100000" w:firstRow="0" w:lastRow="0" w:firstColumn="0" w:lastColumn="0" w:oddVBand="0" w:evenVBand="0" w:oddHBand="1" w:evenHBand="0" w:firstRowFirstColumn="0" w:firstRowLastColumn="0" w:lastRowFirstColumn="0" w:lastRowLastColumn="0"/>
+                    <w:rPr>
+                      <w:rFonts w:ascii="Bookman Old Style" w:hAnsi="Bookman Old Style"/>
+                      <w:color w:val="0070C0"/>
+                    </w:rPr>
+                  </w:pPr>
+                  <w:r>
+                    <w:rPr>
+                      <w:rFonts w:ascii="Bookman Old Style" w:hAnsi="Bookman Old Style"/>
+                      <w:color w:val="0070C0"/>
+                    </w:rPr>
+                    <w:t>i!:{</w:t>
                   </w:r>
                   <w:r>
                     <w:rPr>
@@ -1220,7 +1251,7 @@
                       <w:rFonts w:ascii="Bookman Old Style" w:hAnsi="Bookman Old Style"/>
                       <w:color w:val="0070C0"/>
                     </w:rPr>
-                    <w:t>}|o:</w:t>
+                    <w:t>}|o!:</w:t>
                   </w:r>
                 </w:p>
                 <w:p>
@@ -1239,7 +1270,7 @@
                       <w:color w:val="00B050"/>
                       <w:sz w:val="18"/>
                     </w:rPr>
-                    <w:t>#should sort input by lexical order of words</w:t>
+                    <w:t>#should sort input by lexical order of letters</w:t>
                   </w:r>
                   <w:r>
                     <w:rPr>
@@ -1247,135 +1278,26 @@
                       <w:color w:val="00B050"/>
                       <w:sz w:val="18"/>
                     </w:rPr>
-                    <w:t xml:space="preserve"> and then return…</w:t>
-                  </w:r>
-                </w:p>
-                <w:p>
-                  <w:pPr>
-                    <w:framePr w:hSpace="180" w:wrap="around" w:vAnchor="text" w:hAnchor="text" w:y="1"/>
-                    <w:cnfStyle w:val="000000100000" w:firstRow="0" w:lastRow="0" w:firstColumn="0" w:lastColumn="0" w:oddVBand="0" w:evenVBand="0" w:oddHBand="1" w:evenHBand="0" w:firstRowFirstColumn="0" w:firstRowLastColumn="0" w:lastRowFirstColumn="0" w:lastRowLastColumn="0"/>
+                    <w:t>, and thus return:</w:t>
+                  </w:r>
+                </w:p>
+                <w:p>
+                  <w:pPr>
+                    <w:framePr w:hSpace="180" w:wrap="around" w:vAnchor="text" w:hAnchor="text" w:y="1"/>
+                    <w:cnfStyle w:val="000000100000" w:firstRow="0" w:lastRow="0" w:firstColumn="0" w:lastColumn="0" w:oddVBand="0" w:evenVBand="0" w:oddHBand="1" w:evenHBand="0" w:firstRowFirstColumn="0" w:firstRowLastColumn="0" w:lastRowFirstColumn="0" w:lastRowLastColumn="0"/>
+                    <w:rPr>
+                      <w:rFonts w:ascii="Bookman Old Style" w:hAnsi="Bookman Old Style"/>
+                      <w:sz w:val="20"/>
+                    </w:rPr>
+                  </w:pPr>
+                  <w:r>
                     <w:rPr>
                       <w:rFonts w:ascii="Bookman Old Style" w:hAnsi="Bookman Old Style"/>
                       <w:color w:val="00B050"/>
                       <w:sz w:val="18"/>
                     </w:rPr>
-                  </w:pPr>
-                  <w:r>
-                    <w:rPr>
-                      <w:rFonts w:ascii="Bookman Old Style" w:hAnsi="Bookman Old Style"/>
-                      <w:color w:val="00B050"/>
-                      <w:sz w:val="18"/>
-                    </w:rPr>
-                    <w:t>#=acts best ice mice zap</w:t>
-                  </w:r>
-                </w:p>
-                <w:p>
-                  <w:pPr>
-                    <w:framePr w:hSpace="180" w:wrap="around" w:vAnchor="text" w:hAnchor="text" w:y="1"/>
-                    <w:cnfStyle w:val="000000100000" w:firstRow="0" w:lastRow="0" w:firstColumn="0" w:lastColumn="0" w:oddVBand="0" w:evenVBand="0" w:oddHBand="1" w:evenHBand="0" w:firstRowFirstColumn="0" w:firstRowLastColumn="0" w:lastRowFirstColumn="0" w:lastRowLastColumn="0"/>
-                    <w:rPr>
-                      <w:rFonts w:ascii="Bookman Old Style" w:hAnsi="Bookman Old Style"/>
-                      <w:color w:val="00B050"/>
-                      <w:sz w:val="18"/>
-                    </w:rPr>
-                  </w:pPr>
-                </w:p>
-                <w:p>
-                  <w:pPr>
-                    <w:framePr w:hSpace="180" w:wrap="around" w:vAnchor="text" w:hAnchor="text" w:y="1"/>
-                    <w:cnfStyle w:val="000000100000" w:firstRow="0" w:lastRow="0" w:firstColumn="0" w:lastColumn="0" w:oddVBand="0" w:evenVBand="0" w:oddHBand="1" w:evenHBand="0" w:firstRowFirstColumn="0" w:firstRowLastColumn="0" w:lastRowFirstColumn="0" w:lastRowLastColumn="0"/>
-                    <w:rPr>
-                      <w:rFonts w:ascii="Bookman Old Style" w:hAnsi="Bookman Old Style"/>
-                      <w:color w:val="0070C0"/>
-                    </w:rPr>
-                  </w:pPr>
-                  <w:proofErr w:type="spellStart"/>
-                  <w:proofErr w:type="gramStart"/>
-                  <w:r>
-                    <w:rPr>
-                      <w:rFonts w:ascii="Bookman Old Style" w:hAnsi="Bookman Old Style"/>
-                      <w:color w:val="0070C0"/>
-                    </w:rPr>
-                    <w:t>i</w:t>
-                  </w:r>
-                  <w:proofErr w:type="spellEnd"/>
-                  <w:proofErr w:type="gramEnd"/>
-                  <w:r>
-                    <w:rPr>
-                      <w:rFonts w:ascii="Bookman Old Style" w:hAnsi="Bookman Old Style"/>
-                      <w:color w:val="0070C0"/>
-                    </w:rPr>
-                    <w:t>!:{</w:t>
-                  </w:r>
-                  <w:r>
-                    <w:rPr>
-                      <w:rFonts w:ascii="Bookman Old Style" w:hAnsi="Bookman Old Style"/>
-                      <w:color w:val="C00000"/>
-                    </w:rPr>
-                    <w:t>mice ice best acts zap</w:t>
-                  </w:r>
-                  <w:r>
-                    <w:rPr>
-                      <w:rFonts w:ascii="Bookman Old Style" w:hAnsi="Bookman Old Style"/>
-                      <w:color w:val="0070C0"/>
-                    </w:rPr>
-                    <w:t>}|o!:</w:t>
-                  </w:r>
-                </w:p>
-                <w:p>
-                  <w:pPr>
-                    <w:framePr w:hSpace="180" w:wrap="around" w:vAnchor="text" w:hAnchor="text" w:y="1"/>
-                    <w:cnfStyle w:val="000000100000" w:firstRow="0" w:lastRow="0" w:firstColumn="0" w:lastColumn="0" w:oddVBand="0" w:evenVBand="0" w:oddHBand="1" w:evenHBand="0" w:firstRowFirstColumn="0" w:firstRowLastColumn="0" w:lastRowFirstColumn="0" w:lastRowLastColumn="0"/>
-                    <w:rPr>
-                      <w:rFonts w:ascii="Bookman Old Style" w:hAnsi="Bookman Old Style"/>
-                      <w:color w:val="00B050"/>
-                      <w:sz w:val="18"/>
-                    </w:rPr>
-                  </w:pPr>
-                  <w:r>
-                    <w:rPr>
-                      <w:rFonts w:ascii="Bookman Old Style" w:hAnsi="Bookman Old Style"/>
-                      <w:color w:val="00B050"/>
-                      <w:sz w:val="18"/>
-                    </w:rPr>
-                    <w:t>#should sort input by lexical order of letters</w:t>
-                  </w:r>
-                  <w:r>
-                    <w:rPr>
-                      <w:rFonts w:ascii="Bookman Old Style" w:hAnsi="Bookman Old Style"/>
-                      <w:color w:val="00B050"/>
-                      <w:sz w:val="18"/>
-                    </w:rPr>
-                    <w:t>, and thus return:</w:t>
-                  </w:r>
-                </w:p>
-                <w:p>
-                  <w:pPr>
-                    <w:framePr w:hSpace="180" w:wrap="around" w:vAnchor="text" w:hAnchor="text" w:y="1"/>
-                    <w:cnfStyle w:val="000000100000" w:firstRow="0" w:lastRow="0" w:firstColumn="0" w:lastColumn="0" w:oddVBand="0" w:evenVBand="0" w:oddHBand="1" w:evenHBand="0" w:firstRowFirstColumn="0" w:firstRowLastColumn="0" w:lastRowFirstColumn="0" w:lastRowLastColumn="0"/>
-                    <w:rPr>
-                      <w:rFonts w:ascii="Bookman Old Style" w:hAnsi="Bookman Old Style"/>
-                      <w:sz w:val="20"/>
-                    </w:rPr>
-                  </w:pPr>
-                  <w:r>
-                    <w:rPr>
-                      <w:rFonts w:ascii="Bookman Old Style" w:hAnsi="Bookman Old Style"/>
-                      <w:color w:val="00B050"/>
-                      <w:sz w:val="18"/>
-                    </w:rPr>
-                    <w:t xml:space="preserve">#=    </w:t>
-                  </w:r>
-                  <w:proofErr w:type="spellStart"/>
-                  <w:r>
-                    <w:rPr>
-                      <w:rFonts w:ascii="Bookman Old Style" w:hAnsi="Bookman Old Style"/>
-                      <w:color w:val="00B050"/>
-                      <w:sz w:val="18"/>
-                    </w:rPr>
-                    <w:t>aabccceeeiimpssttz</w:t>
-                  </w:r>
-                  <w:proofErr w:type="spellEnd"/>
+                    <w:t>#=    aabccceeeiimpssttz</w:t>
+                  </w:r>
                 </w:p>
               </w:tc>
               <w:tc>
@@ -1438,10 +1360,7 @@
         </w:tc>
       </w:tr>
     </w:tbl>
-    <w:p>
-      <w:bookmarkStart w:id="0" w:name="_GoBack"/>
-      <w:bookmarkEnd w:id="0"/>
-    </w:p>
+    <w:p/>
     <w:sectPr>
       <w:pgSz w:w="12240" w:h="15840"/>
       <w:pgMar w:top="1440" w:right="1440" w:bottom="1440" w:left="1440" w:header="720" w:footer="720" w:gutter="0"/>

</xml_diff>